<commit_message>
Updated the Getting Started Document
</commit_message>
<xml_diff>
--- a/Generalization/Getting started with CTM Generalization.docx
+++ b/Generalization/Getting started with CTM Generalization.docx
@@ -28,6 +28,12 @@
     </w:p>
     <w:sdt>
       <w:sdtPr>
+        <w:rPr>
+          <w:rFonts w:asciiTheme="minorHAnsi" w:eastAsiaTheme="minorHAnsi" w:hAnsiTheme="minorHAnsi" w:cstheme="minorBidi"/>
+          <w:color w:val="auto"/>
+          <w:sz w:val="22"/>
+          <w:szCs w:val="22"/>
+        </w:rPr>
         <w:id w:val="170839501"/>
         <w:docPartObj>
           <w:docPartGallery w:val="Table of Contents"/>
@@ -36,13 +42,9 @@
       </w:sdtPr>
       <w:sdtEndPr>
         <w:rPr>
-          <w:rFonts w:asciiTheme="minorHAnsi" w:eastAsiaTheme="minorHAnsi" w:hAnsiTheme="minorHAnsi" w:cstheme="minorBidi"/>
           <w:b/>
           <w:bCs/>
           <w:noProof/>
-          <w:color w:val="auto"/>
-          <w:sz w:val="22"/>
-          <w:szCs w:val="22"/>
         </w:rPr>
       </w:sdtEndPr>
       <w:sdtContent>
@@ -420,8 +422,6 @@
         <w:pStyle w:val="Heading2"/>
       </w:pPr>
       <w:bookmarkStart w:id="1" w:name="_Toc427247570"/>
-      <w:bookmarkStart w:id="2" w:name="_GoBack"/>
-      <w:bookmarkEnd w:id="2"/>
       <w:r>
         <w:t>Generalization Approach</w:t>
       </w:r>
@@ -506,7 +506,7 @@
       <w:pPr>
         <w:pStyle w:val="Heading2"/>
       </w:pPr>
-      <w:bookmarkStart w:id="3" w:name="_Toc427247571"/>
+      <w:bookmarkStart w:id="2" w:name="_Toc427247571"/>
       <w:r>
         <w:t>Running</w:t>
       </w:r>
@@ -516,7 +516,7 @@
       <w:r>
         <w:t xml:space="preserve"> Individually</w:t>
       </w:r>
-      <w:bookmarkEnd w:id="3"/>
+      <w:bookmarkEnd w:id="2"/>
     </w:p>
     <w:p>
       <w:r>
@@ -666,7 +666,13 @@
         </w:numPr>
       </w:pPr>
       <w:r>
-        <w:t>Create a new database that will store temporary output from generalization</w:t>
+        <w:t>Create a new</w:t>
+      </w:r>
+      <w:r>
+        <w:t xml:space="preserve"> scratch</w:t>
+      </w:r>
+      <w:r>
+        <w:t xml:space="preserve"> database that will store temporary output from generalization</w:t>
       </w:r>
       <w:r>
         <w:t xml:space="preserve">.  Name the database something like </w:t>
@@ -677,7 +683,13 @@
       </w:r>
       <w:proofErr w:type="spellEnd"/>
       <w:r>
-        <w:t xml:space="preserve">.  If you do not wish to create a scratch database, you can use the </w:t>
+        <w:t>.  If you do not wish to create a</w:t>
+      </w:r>
+      <w:r>
+        <w:t xml:space="preserve"> new</w:t>
+      </w:r>
+      <w:r>
+        <w:t xml:space="preserve"> scratch database, you can use the </w:t>
       </w:r>
       <w:proofErr w:type="spellStart"/>
       <w:r>
@@ -961,10 +973,7 @@
         <w:t xml:space="preserve">For any models requiring an Area of Interest, use the </w:t>
       </w:r>
       <w:r>
-        <w:t>AOI_50K_Demo</w:t>
-      </w:r>
-      <w:r>
-        <w:t xml:space="preserve"> </w:t>
+        <w:t xml:space="preserve">AOI_50K_Demo </w:t>
       </w:r>
       <w:r>
         <w:t xml:space="preserve">feature class from the </w:t>
@@ -1027,9 +1036,6 @@
       <w:r>
         <w:t>.</w:t>
       </w:r>
-      <w:r>
-        <w:t xml:space="preserve"> </w:t>
-      </w:r>
     </w:p>
     <w:p>
       <w:pPr>
@@ -1106,14 +1112,11 @@
       <w:pPr>
         <w:pStyle w:val="Heading2"/>
       </w:pPr>
-      <w:bookmarkStart w:id="4" w:name="_Toc427247572"/>
-      <w:r>
-        <w:t xml:space="preserve">Running the CTM 50K Generalization Models </w:t>
-      </w:r>
-      <w:r>
-        <w:t>automatically</w:t>
-      </w:r>
-      <w:bookmarkEnd w:id="4"/>
+      <w:bookmarkStart w:id="3" w:name="_Toc427247572"/>
+      <w:r>
+        <w:t>Running the CTM 50K Generalization Models automatically</w:t>
+      </w:r>
+      <w:bookmarkEnd w:id="3"/>
     </w:p>
     <w:p>
       <w:r>
@@ -1161,10 +1164,7 @@
         </w:numPr>
       </w:pPr>
       <w:r>
-        <w:t>Open the CTM_50K_Generalization.tbx</w:t>
-      </w:r>
-      <w:r>
-        <w:t>.</w:t>
+        <w:t>Open the CTM_50K_Generalization.tbx.</w:t>
       </w:r>
     </w:p>
     <w:p>
@@ -1315,13 +1315,7 @@
         <w:t xml:space="preserve"> </w:t>
       </w:r>
       <w:r>
-        <w:t xml:space="preserve">generalized database </w:t>
-      </w:r>
-      <w:r>
-        <w:t xml:space="preserve">that </w:t>
-      </w:r>
-      <w:r>
-        <w:t>will be created.</w:t>
+        <w:t>generalized database that will be created.</w:t>
       </w:r>
     </w:p>
     <w:p>
@@ -1409,14 +1403,11 @@
       <w:pPr>
         <w:pStyle w:val="Heading2"/>
       </w:pPr>
-      <w:bookmarkStart w:id="5" w:name="_Toc427247573"/>
-      <w:r>
-        <w:t xml:space="preserve">Tips and Tricks for </w:t>
-      </w:r>
-      <w:r>
-        <w:t>Using the CTM 50K Generalization Models</w:t>
-      </w:r>
-      <w:bookmarkEnd w:id="5"/>
+      <w:bookmarkStart w:id="4" w:name="_Toc427247573"/>
+      <w:r>
+        <w:t>Tips and Tricks for Using the CTM 50K Generalization Models</w:t>
+      </w:r>
+      <w:bookmarkEnd w:id="4"/>
     </w:p>
     <w:p>
       <w:pPr>
@@ -1513,18 +1504,8 @@
       <w:r>
         <w:t xml:space="preserve">simplify the contours rather than raster created as part of the model. </w:t>
       </w:r>
-    </w:p>
-    <w:p>
-      <w:pPr>
-        <w:pStyle w:val="ListParagraph"/>
-        <w:numPr>
-          <w:ilvl w:val="0"/>
-          <w:numId w:val="4"/>
-        </w:numPr>
-      </w:pPr>
-      <w:r>
-        <w:t xml:space="preserve">  </w:t>
-      </w:r>
+      <w:bookmarkStart w:id="5" w:name="_GoBack"/>
+      <w:bookmarkEnd w:id="5"/>
     </w:p>
     <w:p/>
     <w:sectPr>
@@ -3075,7 +3056,7 @@
 </file>
 
 <file path=customXml/itemProps1.xml><?xml version="1.0" encoding="utf-8"?>
-<ds:datastoreItem xmlns:ds="http://schemas.openxmlformats.org/officeDocument/2006/customXml" ds:itemID="{1D8DA4EC-5E8C-41EB-BC0B-180F8E0FA16B}">
+<ds:datastoreItem xmlns:ds="http://schemas.openxmlformats.org/officeDocument/2006/customXml" ds:itemID="{A3EC605A-94F1-49CD-B0BE-696525DC9E58}">
   <ds:schemaRefs>
     <ds:schemaRef ds:uri="http://schemas.openxmlformats.org/officeDocument/2006/bibliography"/>
   </ds:schemaRefs>

</xml_diff>

<commit_message>
Updated with changes for 10.4.1
Updated doc to reflect the changes made to the generalization models and
script.
</commit_message>
<xml_diff>
--- a/Generalization/Getting started with CTM Generalization.docx
+++ b/Generalization/Getting started with CTM Generalization.docx
@@ -544,13 +544,11 @@
         </w:numPr>
       </w:pPr>
       <w:r>
-        <w:t xml:space="preserve">Make sure you have unzipped the </w:t>
-      </w:r>
-      <w:proofErr w:type="spellStart"/>
-      <w:r>
-        <w:t>SaltLakeCity.gdb</w:t>
-      </w:r>
-      <w:proofErr w:type="spellEnd"/>
+        <w:t>Make sure you have unzipped the SaltLakeCity.gdb</w:t>
+      </w:r>
+      <w:r>
+        <w:t>.zip</w:t>
+      </w:r>
       <w:r>
         <w:t xml:space="preserve">. </w:t>
       </w:r>
@@ -683,24 +681,73 @@
       </w:r>
       <w:proofErr w:type="spellEnd"/>
       <w:r>
-        <w:t>.  If you do not wish to create a</w:t>
-      </w:r>
-      <w:r>
+        <w:t xml:space="preserve">.  </w:t>
+      </w:r>
+    </w:p>
+    <w:p>
+      <w:pPr>
+        <w:ind w:left="720"/>
+        <w:rPr>
+          <w:i/>
+        </w:rPr>
+      </w:pPr>
+      <w:r>
+        <w:rPr>
+          <w:i/>
+        </w:rPr>
+        <w:t>If you do not wish to create a</w:t>
+      </w:r>
+      <w:r>
+        <w:rPr>
+          <w:i/>
+        </w:rPr>
         <w:t xml:space="preserve"> new</w:t>
       </w:r>
       <w:r>
+        <w:rPr>
+          <w:i/>
+        </w:rPr>
         <w:t xml:space="preserve"> scratch database, you can use the </w:t>
       </w:r>
       <w:proofErr w:type="spellStart"/>
       <w:r>
+        <w:rPr>
+          <w:i/>
+        </w:rPr>
         <w:t>Default.gdb</w:t>
       </w:r>
       <w:proofErr w:type="spellEnd"/>
       <w:r>
-        <w:t>.</w:t>
-      </w:r>
-      <w:r>
-        <w:t xml:space="preserve">  </w:t>
+        <w:rPr>
+          <w:i/>
+        </w:rPr>
+        <w:t xml:space="preserve"> or </w:t>
+      </w:r>
+      <w:proofErr w:type="spellStart"/>
+      <w:r>
+        <w:rPr>
+          <w:i/>
+        </w:rPr>
+        <w:t>in_memory</w:t>
+      </w:r>
+      <w:proofErr w:type="spellEnd"/>
+      <w:r>
+        <w:rPr>
+          <w:i/>
+        </w:rPr>
+        <w:t xml:space="preserve">.  </w:t>
+      </w:r>
+      <w:r>
+        <w:rPr>
+          <w:i/>
+        </w:rPr>
+        <w:t xml:space="preserve"> </w:t>
+      </w:r>
+      <w:r>
+        <w:rPr>
+          <w:i/>
+        </w:rPr>
+        <w:t xml:space="preserve"> </w:t>
       </w:r>
     </w:p>
     <w:p>
@@ -726,6 +773,7 @@
         </w:numPr>
       </w:pPr>
       <w:r>
+        <w:lastRenderedPageBreak/>
         <w:t>Open the CTM_50K_Generalization.tbx</w:t>
       </w:r>
     </w:p>
@@ -737,7 +785,6 @@
         <w:rPr>
           <w:noProof/>
         </w:rPr>
-        <w:lastRenderedPageBreak/>
         <w:drawing>
           <wp:inline distT="0" distB="0" distL="0" distR="0">
             <wp:extent cx="2476500" cy="2314575"/>
@@ -1004,22 +1051,15 @@
         </w:numPr>
       </w:pPr>
       <w:r>
-        <w:t xml:space="preserve">Each model has other parameters like minimum area or generalization tolerance that </w:t>
-      </w:r>
-      <w:r>
-        <w:t xml:space="preserve">are used by the generalization tools in the model to determine how much generalization to perform on the features.  The </w:t>
-      </w:r>
-      <w:r>
-        <w:t xml:space="preserve">default </w:t>
-      </w:r>
-      <w:r>
-        <w:t>values are starting points that are work well for the Salt Lake City CTM data.  These values can be increased fo</w:t>
-      </w:r>
-      <w:r>
-        <w:t xml:space="preserve">r more dramatic generalization </w:t>
-      </w:r>
-      <w:r>
-        <w:t xml:space="preserve">or decreased to retain more features or feature details.  </w:t>
+        <w:t xml:space="preserve">For any models requiring a Hierarchy Rules file, use the </w:t>
+      </w:r>
+      <w:proofErr w:type="spellStart"/>
+      <w:r>
+        <w:t>Generalization_Hierachy.vvs</w:t>
+      </w:r>
+      <w:proofErr w:type="spellEnd"/>
+      <w:r>
+        <w:t xml:space="preserve"> file in the generalization directory.</w:t>
       </w:r>
     </w:p>
     <w:p>
@@ -1030,6 +1070,58 @@
           <w:numId w:val="1"/>
         </w:numPr>
       </w:pPr>
+      <w:bookmarkStart w:id="3" w:name="_GoBack"/>
+      <w:bookmarkEnd w:id="3"/>
+      <w:r>
+        <w:t xml:space="preserve">For any models requiring a Product Library, use the </w:t>
+      </w:r>
+      <w:proofErr w:type="spellStart"/>
+      <w:r>
+        <w:t>CTM_Product_Library.gdb</w:t>
+      </w:r>
+      <w:proofErr w:type="spellEnd"/>
+      <w:r>
+        <w:t xml:space="preserve"> you </w:t>
+      </w:r>
+      <w:r>
+        <w:t>unzipped in step 1.</w:t>
+      </w:r>
+    </w:p>
+    <w:p>
+      <w:pPr>
+        <w:pStyle w:val="ListParagraph"/>
+        <w:numPr>
+          <w:ilvl w:val="1"/>
+          <w:numId w:val="1"/>
+        </w:numPr>
+      </w:pPr>
+      <w:r>
+        <w:t xml:space="preserve">Each model has other parameters like minimum area or generalization tolerance that </w:t>
+      </w:r>
+      <w:r>
+        <w:t xml:space="preserve">are used by the generalization tools in the model to determine how much generalization to perform on the features.  The </w:t>
+      </w:r>
+      <w:r>
+        <w:t xml:space="preserve">default </w:t>
+      </w:r>
+      <w:r>
+        <w:t>values are starting points that are work well for the Salt Lake City CTM data.  These values can be increased fo</w:t>
+      </w:r>
+      <w:r>
+        <w:t xml:space="preserve">r more dramatic generalization </w:t>
+      </w:r>
+      <w:r>
+        <w:t xml:space="preserve">or decreased to retain more features or feature details.  </w:t>
+      </w:r>
+    </w:p>
+    <w:p>
+      <w:pPr>
+        <w:pStyle w:val="ListParagraph"/>
+        <w:numPr>
+          <w:ilvl w:val="1"/>
+          <w:numId w:val="1"/>
+        </w:numPr>
+      </w:pPr>
       <w:r>
         <w:t>If desired you can make a copy of the data after running each model to review the changes</w:t>
       </w:r>
@@ -1046,7 +1138,16 @@
         </w:numPr>
       </w:pPr>
       <w:r>
-        <w:t>To view the results open the CTM50KTemplate.mxd from the CTM &gt; Cartography &gt; Map Templates directory.</w:t>
+        <w:t xml:space="preserve">Once all the models are run, </w:t>
+      </w:r>
+      <w:r>
+        <w:t>open the CTM50KTemplate.mxd from the CTM &gt; Cartography &gt; Map Templates directory</w:t>
+      </w:r>
+      <w:r>
+        <w:t xml:space="preserve"> to view the results</w:t>
+      </w:r>
+      <w:r>
+        <w:t>.</w:t>
       </w:r>
     </w:p>
     <w:p>
@@ -1075,6 +1176,7 @@
         <w:rPr>
           <w:i/>
         </w:rPr>
+        <w:lastRenderedPageBreak/>
         <w:t>Some</w:t>
       </w:r>
       <w:r>
@@ -1112,11 +1214,11 @@
       <w:pPr>
         <w:pStyle w:val="Heading2"/>
       </w:pPr>
-      <w:bookmarkStart w:id="3" w:name="_Toc427247572"/>
+      <w:bookmarkStart w:id="4" w:name="_Toc427247572"/>
       <w:r>
         <w:t>Running the CTM 50K Generalization Models automatically</w:t>
       </w:r>
-      <w:bookmarkEnd w:id="3"/>
+      <w:bookmarkEnd w:id="4"/>
     </w:p>
     <w:p>
       <w:r>
@@ -1185,10 +1287,10 @@
           <w:noProof/>
         </w:rPr>
         <w:drawing>
-          <wp:inline distT="0" distB="0" distL="0" distR="0" wp14:anchorId="3A0CBD0B" wp14:editId="15BD31E8">
-            <wp:extent cx="4305300" cy="3419475"/>
-            <wp:effectExtent l="0" t="0" r="0" b="9525"/>
-            <wp:docPr id="4" name="Picture 4"/>
+          <wp:inline distT="0" distB="0" distL="0" distR="0" wp14:anchorId="2E58241F" wp14:editId="600D6971">
+            <wp:extent cx="4391025" cy="3648075"/>
+            <wp:effectExtent l="0" t="0" r="9525" b="9525"/>
+            <wp:docPr id="2" name="Picture 2"/>
             <wp:cNvGraphicFramePr>
               <a:graphicFrameLocks xmlns:a="http://schemas.openxmlformats.org/drawingml/2006/main" noChangeAspect="1"/>
             </wp:cNvGraphicFramePr>
@@ -1208,7 +1310,7 @@
                   <pic:spPr>
                     <a:xfrm>
                       <a:off x="0" y="0"/>
-                      <a:ext cx="4305300" cy="3419475"/>
+                      <a:ext cx="4391025" cy="3648075"/>
                     </a:xfrm>
                     <a:prstGeom prst="rect">
                       <a:avLst/>
@@ -1327,6 +1429,7 @@
         </w:numPr>
       </w:pPr>
       <w:r>
+        <w:lastRenderedPageBreak/>
         <w:t xml:space="preserve">For the Product Library, point to the </w:t>
       </w:r>
       <w:proofErr w:type="spellStart"/>
@@ -1347,6 +1450,26 @@
         </w:numPr>
       </w:pPr>
       <w:r>
+        <w:t xml:space="preserve">For the Hierarchy Rules, point to the </w:t>
+      </w:r>
+      <w:proofErr w:type="spellStart"/>
+      <w:r>
+        <w:t>Generalization_Hierarchy.vvs</w:t>
+      </w:r>
+      <w:proofErr w:type="spellEnd"/>
+      <w:r>
+        <w:t xml:space="preserve"> file in the generalization directory.</w:t>
+      </w:r>
+    </w:p>
+    <w:p>
+      <w:pPr>
+        <w:pStyle w:val="ListParagraph"/>
+        <w:numPr>
+          <w:ilvl w:val="1"/>
+          <w:numId w:val="5"/>
+        </w:numPr>
+      </w:pPr>
+      <w:r>
         <w:t xml:space="preserve">Optionally, enable the Create backups after each model option.  </w:t>
       </w:r>
       <w:r>
@@ -1374,7 +1497,6 @@
         </w:numPr>
       </w:pPr>
       <w:r>
-        <w:lastRenderedPageBreak/>
         <w:t>Update the broken links to point to the SaltLakeCity_50K.gdb, final geodatabase that includes the results of the generalization.</w:t>
       </w:r>
     </w:p>
@@ -1403,11 +1525,11 @@
       <w:pPr>
         <w:pStyle w:val="Heading2"/>
       </w:pPr>
-      <w:bookmarkStart w:id="4" w:name="_Toc427247573"/>
+      <w:bookmarkStart w:id="5" w:name="_Toc427247573"/>
       <w:r>
         <w:t>Tips and Tricks for Using the CTM 50K Generalization Models</w:t>
       </w:r>
-      <w:bookmarkEnd w:id="4"/>
+      <w:bookmarkEnd w:id="5"/>
     </w:p>
     <w:p>
       <w:pPr>
@@ -1460,6 +1582,57 @@
         </w:numPr>
       </w:pPr>
       <w:r>
+        <w:t xml:space="preserve">You can use </w:t>
+      </w:r>
+      <w:proofErr w:type="spellStart"/>
+      <w:r>
+        <w:t>in_memory</w:t>
+      </w:r>
+      <w:proofErr w:type="spellEnd"/>
+      <w:r>
+        <w:t xml:space="preserve"> as the scratch workspace.  </w:t>
+      </w:r>
+      <w:r>
+        <w:t xml:space="preserve">Writing </w:t>
+      </w:r>
+      <w:proofErr w:type="spellStart"/>
+      <w:r>
+        <w:t>geoprocessing</w:t>
+      </w:r>
+      <w:proofErr w:type="spellEnd"/>
+      <w:r>
+        <w:t xml:space="preserve"> output to the in-memory workspace is an alternative to writing output to a location on disk or a network location.</w:t>
+      </w:r>
+      <w:r>
+        <w:t xml:space="preserve"> </w:t>
+      </w:r>
+      <w:r>
+        <w:t xml:space="preserve">The </w:t>
+      </w:r>
+      <w:proofErr w:type="spellStart"/>
+      <w:r>
+        <w:t>in_memory</w:t>
+      </w:r>
+      <w:proofErr w:type="spellEnd"/>
+      <w:r>
+        <w:t xml:space="preserve"> workspace works well for the Salt Lake City data but may cause performance issues or the inability for models to complete if used with larger datasets.  </w:t>
+      </w:r>
+      <w:r>
+        <w:t>When data is written to the in-memory workspace, the computer's physical memory (RAM) is consumed. If too much data is written to this workspace, all the computer's memory may be used up and additional data cannot be written to memory.</w:t>
+      </w:r>
+      <w:r>
+        <w:t xml:space="preserve"> </w:t>
+      </w:r>
+    </w:p>
+    <w:p>
+      <w:pPr>
+        <w:pStyle w:val="ListParagraph"/>
+        <w:numPr>
+          <w:ilvl w:val="0"/>
+          <w:numId w:val="4"/>
+        </w:numPr>
+      </w:pPr>
+      <w:r>
         <w:t xml:space="preserve">These models can be reused with any data in the CTM schema.  However, if the data was collected differently than the Salt Lake City data then additional pre-processing or tiling of the data may be necessary to ensure that the models run without memory issues.  </w:t>
       </w:r>
       <w:r>
@@ -1499,13 +1672,12 @@
         </w:numPr>
       </w:pPr>
       <w:r>
+        <w:lastRenderedPageBreak/>
         <w:t xml:space="preserve">As part of the elevation generalization model, a raster is created from the existing contours and elevation points.  If you have a DEM for your data it is recommend that you use the DEM to </w:t>
       </w:r>
       <w:r>
         <w:t xml:space="preserve">simplify the contours rather than raster created as part of the model. </w:t>
       </w:r>
-      <w:bookmarkStart w:id="5" w:name="_GoBack"/>
-      <w:bookmarkEnd w:id="5"/>
     </w:p>
     <w:p/>
     <w:sectPr>
@@ -1520,7 +1692,7 @@
 
 <file path=word/numbering.xml><?xml version="1.0" encoding="utf-8"?>
 <w:numbering xmlns:wpc="http://schemas.microsoft.com/office/word/2010/wordprocessingCanvas" xmlns:mc="http://schemas.openxmlformats.org/markup-compatibility/2006" xmlns:o="urn:schemas-microsoft-com:office:office" xmlns:r="http://schemas.openxmlformats.org/officeDocument/2006/relationships" xmlns:m="http://schemas.openxmlformats.org/officeDocument/2006/math" xmlns:v="urn:schemas-microsoft-com:vml" xmlns:wp14="http://schemas.microsoft.com/office/word/2010/wordprocessingDrawing" xmlns:wp="http://schemas.openxmlformats.org/drawingml/2006/wordprocessingDrawing" xmlns:w10="urn:schemas-microsoft-com:office:word" xmlns:w="http://schemas.openxmlformats.org/wordprocessingml/2006/main" xmlns:w14="http://schemas.microsoft.com/office/word/2010/wordml" xmlns:w15="http://schemas.microsoft.com/office/word/2012/wordml" xmlns:wpg="http://schemas.microsoft.com/office/word/2010/wordprocessingGroup" xmlns:wpi="http://schemas.microsoft.com/office/word/2010/wordprocessingInk" xmlns:wne="http://schemas.microsoft.com/office/word/2006/wordml" xmlns:wps="http://schemas.microsoft.com/office/word/2010/wordprocessingShape" mc:Ignorable="w14 w15 wp14">
-  <w:abstractNum w:abstractNumId="0">
+  <w:abstractNum w:abstractNumId="0" w15:restartNumberingAfterBreak="0">
     <w:nsid w:val="066D248D"/>
     <w:multiLevelType w:val="hybridMultilevel"/>
     <w:tmpl w:val="EE141F74"/>
@@ -1606,7 +1778,7 @@
       </w:pPr>
     </w:lvl>
   </w:abstractNum>
-  <w:abstractNum w:abstractNumId="1">
+  <w:abstractNum w:abstractNumId="1" w15:restartNumberingAfterBreak="0">
     <w:nsid w:val="0BEC0B01"/>
     <w:multiLevelType w:val="hybridMultilevel"/>
     <w:tmpl w:val="C9CE62C2"/>
@@ -1692,7 +1864,7 @@
       </w:pPr>
     </w:lvl>
   </w:abstractNum>
-  <w:abstractNum w:abstractNumId="2">
+  <w:abstractNum w:abstractNumId="2" w15:restartNumberingAfterBreak="0">
     <w:nsid w:val="164F1551"/>
     <w:multiLevelType w:val="hybridMultilevel"/>
     <w:tmpl w:val="EE141F74"/>
@@ -1778,7 +1950,7 @@
       </w:pPr>
     </w:lvl>
   </w:abstractNum>
-  <w:abstractNum w:abstractNumId="3">
+  <w:abstractNum w:abstractNumId="3" w15:restartNumberingAfterBreak="0">
     <w:nsid w:val="23536307"/>
     <w:multiLevelType w:val="hybridMultilevel"/>
     <w:tmpl w:val="EE141F74"/>
@@ -1864,7 +2036,7 @@
       </w:pPr>
     </w:lvl>
   </w:abstractNum>
-  <w:abstractNum w:abstractNumId="4">
+  <w:abstractNum w:abstractNumId="4" w15:restartNumberingAfterBreak="0">
     <w:nsid w:val="4D0D2CFF"/>
     <w:multiLevelType w:val="hybridMultilevel"/>
     <w:tmpl w:val="EE141F74"/>
@@ -1950,7 +2122,7 @@
       </w:pPr>
     </w:lvl>
   </w:abstractNum>
-  <w:abstractNum w:abstractNumId="5">
+  <w:abstractNum w:abstractNumId="5" w15:restartNumberingAfterBreak="0">
     <w:nsid w:val="4F7A4509"/>
     <w:multiLevelType w:val="hybridMultilevel"/>
     <w:tmpl w:val="35D20E30"/>
@@ -2063,7 +2235,7 @@
       </w:rPr>
     </w:lvl>
   </w:abstractNum>
-  <w:abstractNum w:abstractNumId="6">
+  <w:abstractNum w:abstractNumId="6" w15:restartNumberingAfterBreak="0">
     <w:nsid w:val="68B0764E"/>
     <w:multiLevelType w:val="hybridMultilevel"/>
     <w:tmpl w:val="A92201AE"/>
@@ -3056,7 +3228,7 @@
 </file>
 
 <file path=customXml/itemProps1.xml><?xml version="1.0" encoding="utf-8"?>
-<ds:datastoreItem xmlns:ds="http://schemas.openxmlformats.org/officeDocument/2006/customXml" ds:itemID="{A3EC605A-94F1-49CD-B0BE-696525DC9E58}">
+<ds:datastoreItem xmlns:ds="http://schemas.openxmlformats.org/officeDocument/2006/customXml" ds:itemID="{F51B55E0-F3D3-4B1B-9FCB-E3D7DDD49192}">
   <ds:schemaRefs>
     <ds:schemaRef ds:uri="http://schemas.openxmlformats.org/officeDocument/2006/bibliography"/>
   </ds:schemaRefs>

</xml_diff>

<commit_message>
Updated docs for release 3 and various bug fixes
</commit_message>
<xml_diff>
--- a/Generalization/Getting started with CTM Generalization.docx
+++ b/Generalization/Getting started with CTM Generalization.docx
@@ -326,7 +326,7 @@
                 <w:noProof/>
                 <w:webHidden/>
               </w:rPr>
-              <w:t>3</w:t>
+              <w:t>4</w:t>
             </w:r>
             <w:r>
               <w:rPr>
@@ -435,7 +435,12 @@
         <w:t>organizations</w:t>
       </w:r>
       <w:r>
-        <w:t xml:space="preserve"> engage in data collection activities at that scale to produce the data.  However, this can be a time consuming and expensive process.  Cartographic generalization focuses on taking large scale data and simplifying it though automated methods so that it is appropriate for smaller scales.  </w:t>
+        <w:t xml:space="preserve"> engage in data collection activities at that scale to produce the data.  However, this can be </w:t>
+      </w:r>
+      <w:bookmarkStart w:id="2" w:name="_GoBack"/>
+      <w:bookmarkEnd w:id="2"/>
+      <w:r>
+        <w:t xml:space="preserve">a time consuming and expensive process.  Cartographic generalization focuses on taking large scale data and simplifying it though automated methods so that it is appropriate for smaller scales.  </w:t>
       </w:r>
     </w:p>
     <w:p>
@@ -506,7 +511,7 @@
       <w:pPr>
         <w:pStyle w:val="Heading2"/>
       </w:pPr>
-      <w:bookmarkStart w:id="2" w:name="_Toc427247571"/>
+      <w:bookmarkStart w:id="3" w:name="_Toc427247571"/>
       <w:r>
         <w:t>Running</w:t>
       </w:r>
@@ -516,7 +521,7 @@
       <w:r>
         <w:t xml:space="preserve"> Individually</w:t>
       </w:r>
-      <w:bookmarkEnd w:id="2"/>
+      <w:bookmarkEnd w:id="3"/>
     </w:p>
     <w:p>
       <w:r>
@@ -1070,8 +1075,6 @@
           <w:numId w:val="1"/>
         </w:numPr>
       </w:pPr>
-      <w:bookmarkStart w:id="3" w:name="_GoBack"/>
-      <w:bookmarkEnd w:id="3"/>
       <w:r>
         <w:t xml:space="preserve">For any models requiring a Product Library, use the </w:t>
       </w:r>
@@ -1105,7 +1108,7 @@
         <w:t xml:space="preserve">default </w:t>
       </w:r>
       <w:r>
-        <w:t>values are starting points that are work well for the Salt Lake City CTM data.  These values can be increased fo</w:t>
+        <w:t>values are starting points that work well for the Salt Lake City CTM data.  These values can be increased fo</w:t>
       </w:r>
       <w:r>
         <w:t xml:space="preserve">r more dramatic generalization </w:t>
@@ -1141,7 +1144,27 @@
         <w:t xml:space="preserve">Once all the models are run, </w:t>
       </w:r>
       <w:r>
-        <w:t>open the CTM50KTemplate.mxd from the CTM &gt; Cartography &gt; Map Templates directory</w:t>
+        <w:t xml:space="preserve">open the CTM50KTemplate.mxd from the CTM &gt; </w:t>
+      </w:r>
+      <w:r>
+        <w:t>Fixed50K &gt;</w:t>
+      </w:r>
+      <w:r>
+        <w:t>Car</w:t>
+      </w:r>
+      <w:r>
+        <w:t xml:space="preserve">tography &gt; </w:t>
+      </w:r>
+      <w:proofErr w:type="spellStart"/>
+      <w:r>
+        <w:t>Map</w:t>
+      </w:r>
+      <w:r>
+        <w:t>Templates</w:t>
+      </w:r>
+      <w:proofErr w:type="spellEnd"/>
+      <w:r>
+        <w:t xml:space="preserve"> directory</w:t>
       </w:r>
       <w:r>
         <w:t xml:space="preserve"> to view the results</w:t>
@@ -1162,7 +1185,16 @@
         <w:t xml:space="preserve">Update the broken links to point to the </w:t>
       </w:r>
       <w:r>
-        <w:t>SaltLakeCity_50K.gdb, final geodatabase that includes the results of the generalization.</w:t>
+        <w:t xml:space="preserve">SaltLakeCity_50K.gdb </w:t>
+      </w:r>
+      <w:r>
+        <w:t xml:space="preserve">geodatabase that </w:t>
+      </w:r>
+      <w:r>
+        <w:t>contains</w:t>
+      </w:r>
+      <w:r>
+        <w:t xml:space="preserve"> the results of the generalization.</w:t>
       </w:r>
     </w:p>
     <w:p>
@@ -1368,7 +1400,7 @@
         <w:t xml:space="preserve">The AOI Feature Class should be the </w:t>
       </w:r>
       <w:r>
-        <w:t>AOI_50K_Demo</w:t>
+        <w:t>SLC_AOIs</w:t>
       </w:r>
       <w:r>
         <w:t xml:space="preserve"> feature class from the </w:t>
@@ -1485,7 +1517,27 @@
         </w:numPr>
       </w:pPr>
       <w:r>
-        <w:t>To view the results open the CTM50KTemplate.mxd from the CTM &gt; Cartography &gt; Map Templates directory.</w:t>
+        <w:t xml:space="preserve">To view the results open the CTM50KTemplate.mxd from the CTM &gt; </w:t>
+      </w:r>
+      <w:r>
+        <w:t xml:space="preserve">Fixed50K &gt; </w:t>
+      </w:r>
+      <w:r>
+        <w:t>Cartography</w:t>
+      </w:r>
+      <w:r>
+        <w:t xml:space="preserve"> &gt; </w:t>
+      </w:r>
+      <w:proofErr w:type="spellStart"/>
+      <w:r>
+        <w:t>Map</w:t>
+      </w:r>
+      <w:r>
+        <w:t>Templates</w:t>
+      </w:r>
+      <w:proofErr w:type="spellEnd"/>
+      <w:r>
+        <w:t xml:space="preserve"> directory.</w:t>
       </w:r>
     </w:p>
     <w:p>
@@ -1497,7 +1549,19 @@
         </w:numPr>
       </w:pPr>
       <w:r>
-        <w:t>Update the broken links to point to the SaltLakeCity_50K.gdb, final geodatabase that includes the results of the generalization.</w:t>
+        <w:t>Update the broken links to p</w:t>
+      </w:r>
+      <w:r>
+        <w:t>oint to the SaltLakeCity_50K.gdb</w:t>
+      </w:r>
+      <w:r>
+        <w:t xml:space="preserve"> geodatabase that </w:t>
+      </w:r>
+      <w:r>
+        <w:t>contains</w:t>
+      </w:r>
+      <w:r>
+        <w:t xml:space="preserve"> the results of the generalization.</w:t>
       </w:r>
     </w:p>
     <w:p>
@@ -1593,18 +1657,7 @@
         <w:t xml:space="preserve"> as the scratch workspace.  </w:t>
       </w:r>
       <w:r>
-        <w:t xml:space="preserve">Writing </w:t>
-      </w:r>
-      <w:proofErr w:type="spellStart"/>
-      <w:r>
-        <w:t>geoprocessing</w:t>
-      </w:r>
-      <w:proofErr w:type="spellEnd"/>
-      <w:r>
-        <w:t xml:space="preserve"> output to the in-memory workspace is an alternative to writing output to a location on disk or a network location.</w:t>
-      </w:r>
-      <w:r>
-        <w:t xml:space="preserve"> </w:t>
+        <w:t xml:space="preserve">Writing geoprocessing output to the in-memory workspace is an alternative to writing output to a location on disk or a network location. </w:t>
       </w:r>
       <w:r>
         <w:t xml:space="preserve">The </w:t>
@@ -1676,7 +1729,13 @@
         <w:t xml:space="preserve">As part of the elevation generalization model, a raster is created from the existing contours and elevation points.  If you have a DEM for your data it is recommend that you use the DEM to </w:t>
       </w:r>
       <w:r>
-        <w:t xml:space="preserve">simplify the contours rather than raster created as part of the model. </w:t>
+        <w:t xml:space="preserve">simplify the contours rather than </w:t>
+      </w:r>
+      <w:r>
+        <w:t xml:space="preserve">the </w:t>
+      </w:r>
+      <w:r>
+        <w:t xml:space="preserve">raster created as part of the model. </w:t>
       </w:r>
     </w:p>
     <w:p/>
@@ -3228,7 +3287,7 @@
 </file>
 
 <file path=customXml/itemProps1.xml><?xml version="1.0" encoding="utf-8"?>
-<ds:datastoreItem xmlns:ds="http://schemas.openxmlformats.org/officeDocument/2006/customXml" ds:itemID="{F51B55E0-F3D3-4B1B-9FCB-E3D7DDD49192}">
+<ds:datastoreItem xmlns:ds="http://schemas.openxmlformats.org/officeDocument/2006/customXml" ds:itemID="{D3432ACC-E2B4-475D-8538-A4E8435F0F1B}">
   <ds:schemaRefs>
     <ds:schemaRef ds:uri="http://schemas.openxmlformats.org/officeDocument/2006/bibliography"/>
   </ds:schemaRefs>

</xml_diff>

<commit_message>
Initial changes to generalization models to support running in workflow manager
</commit_message>
<xml_diff>
--- a/Generalization/Getting started with CTM Generalization.docx
+++ b/Generalization/Getting started with CTM Generalization.docx
@@ -422,6 +422,8 @@
         <w:pStyle w:val="Heading2"/>
       </w:pPr>
       <w:bookmarkStart w:id="1" w:name="_Toc427247570"/>
+      <w:bookmarkStart w:id="2" w:name="_Generalization_Approach"/>
+      <w:bookmarkEnd w:id="2"/>
       <w:r>
         <w:t>Generalization Approach</w:t>
       </w:r>
@@ -435,12 +437,7 @@
         <w:t>organizations</w:t>
       </w:r>
       <w:r>
-        <w:t xml:space="preserve"> engage in data collection activities at that scale to produce the data.  However, this can be </w:t>
-      </w:r>
-      <w:bookmarkStart w:id="2" w:name="_GoBack"/>
-      <w:bookmarkEnd w:id="2"/>
-      <w:r>
-        <w:t xml:space="preserve">a time consuming and expensive process.  Cartographic generalization focuses on taking large scale data and simplifying it though automated methods so that it is appropriate for smaller scales.  </w:t>
+        <w:t xml:space="preserve"> engage in data collection activities at that scale to produce the data.  However, this can be a time consuming and expensive process.  Cartographic generalization focuses on taking large scale data and simplifying it though automated methods so that it is appropriate for smaller scales.  </w:t>
       </w:r>
     </w:p>
     <w:p>
@@ -450,7 +447,7 @@
         </w:rPr>
         <w:lastRenderedPageBreak/>
         <w:drawing>
-          <wp:inline distT="0" distB="0" distL="0" distR="0" wp14:anchorId="64937031" wp14:editId="0744016A">
+          <wp:inline distT="0" distB="0" distL="0" distR="0" wp14:anchorId="18D5D8C0" wp14:editId="5EE8EE14">
             <wp:extent cx="5934075" cy="2686050"/>
             <wp:effectExtent l="0" t="0" r="9525" b="0"/>
             <wp:docPr id="1" name="Picture 1"/>
@@ -791,7 +788,7 @@
           <w:noProof/>
         </w:rPr>
         <w:drawing>
-          <wp:inline distT="0" distB="0" distL="0" distR="0">
+          <wp:inline distT="0" distB="0" distL="0" distR="0" wp14:anchorId="2902552D" wp14:editId="598A6601">
             <wp:extent cx="2476500" cy="2314575"/>
             <wp:effectExtent l="0" t="0" r="0" b="9525"/>
             <wp:docPr id="3" name="Picture 3"/>
@@ -1319,7 +1316,7 @@
           <w:noProof/>
         </w:rPr>
         <w:drawing>
-          <wp:inline distT="0" distB="0" distL="0" distR="0" wp14:anchorId="2E58241F" wp14:editId="600D6971">
+          <wp:inline distT="0" distB="0" distL="0" distR="0" wp14:anchorId="2D781938" wp14:editId="736C3F8C">
             <wp:extent cx="4391025" cy="3648075"/>
             <wp:effectExtent l="0" t="0" r="9525" b="9525"/>
             <wp:docPr id="2" name="Picture 2"/>
@@ -1584,16 +1581,113 @@
         <w:ind w:left="1185"/>
       </w:pPr>
     </w:p>
+    <w:p>
+      <w:pPr>
+        <w:pStyle w:val="Heading2"/>
+      </w:pPr>
+      <w:r>
+        <w:t xml:space="preserve">Running the CTM 50K Generalization Models </w:t>
+      </w:r>
+      <w:r>
+        <w:t>in Workflow Manager</w:t>
+      </w:r>
+    </w:p>
+    <w:p>
+      <w:r>
+        <w:t xml:space="preserve">The models in the CTM 50K Generalization toolbox and the Run Generalization Models script, are designed to perform data generalization, symbolization, and cartographic generalization on a single small extent of data.  To run generalization over a large extent, such as a full country, you will likely need to divide the data into many smaller databases in order to run the generalization.  Then combine the data back into a single database after processing is complete.  </w:t>
+      </w:r>
+    </w:p>
+    <w:p>
+      <w:r>
+        <w:rPr>
+          <w:noProof/>
+        </w:rPr>
+        <w:drawing>
+          <wp:inline distT="0" distB="0" distL="0" distR="0" wp14:anchorId="55B6988E" wp14:editId="590757A0">
+            <wp:extent cx="5934075" cy="2686050"/>
+            <wp:effectExtent l="0" t="0" r="9525" b="0"/>
+            <wp:docPr id="4" name="Picture 4"/>
+            <wp:cNvGraphicFramePr>
+              <a:graphicFrameLocks xmlns:a="http://schemas.openxmlformats.org/drawingml/2006/main" noChangeAspect="1"/>
+            </wp:cNvGraphicFramePr>
+            <a:graphic xmlns:a="http://schemas.openxmlformats.org/drawingml/2006/main">
+              <a:graphicData uri="http://schemas.openxmlformats.org/drawingml/2006/picture">
+                <pic:pic xmlns:pic="http://schemas.openxmlformats.org/drawingml/2006/picture">
+                  <pic:nvPicPr>
+                    <pic:cNvPr id="0" name="Picture 1"/>
+                    <pic:cNvPicPr>
+                      <a:picLocks noChangeAspect="1" noChangeArrowheads="1"/>
+                    </pic:cNvPicPr>
+                  </pic:nvPicPr>
+                  <pic:blipFill rotWithShape="1">
+                    <a:blip r:embed="rId6">
+                      <a:extLst>
+                        <a:ext uri="{28A0092B-C50C-407E-A947-70E740481C1C}">
+                          <a14:useLocalDpi xmlns:a14="http://schemas.microsoft.com/office/drawing/2010/main" val="0"/>
+                        </a:ext>
+                      </a:extLst>
+                    </a:blip>
+                    <a:srcRect b="1053"/>
+                    <a:stretch/>
+                  </pic:blipFill>
+                  <pic:spPr bwMode="auto">
+                    <a:xfrm>
+                      <a:off x="0" y="0"/>
+                      <a:ext cx="5934075" cy="2686050"/>
+                    </a:xfrm>
+                    <a:prstGeom prst="rect">
+                      <a:avLst/>
+                    </a:prstGeom>
+                    <a:noFill/>
+                    <a:ln>
+                      <a:noFill/>
+                    </a:ln>
+                    <a:extLst>
+                      <a:ext uri="{53640926-AAD7-44D8-BBD7-CCE9431645EC}">
+                        <a14:shadowObscured xmlns:a14="http://schemas.microsoft.com/office/drawing/2010/main"/>
+                      </a:ext>
+                    </a:extLst>
+                  </pic:spPr>
+                </pic:pic>
+              </a:graphicData>
+            </a:graphic>
+          </wp:inline>
+        </w:drawing>
+      </w:r>
+    </w:p>
+    <w:p>
+      <w:r>
+        <w:t xml:space="preserve">Workflow Manager can be used to automate the division of the data, running the generalization and then bringing the data back together.  The Run Generalization in Workflow Manager </w:t>
+      </w:r>
+      <w:proofErr w:type="gramStart"/>
+      <w:r>
+        <w:t>tool</w:t>
+      </w:r>
+      <w:proofErr w:type="gramEnd"/>
+      <w:r>
+        <w:t xml:space="preserve"> in the CTM 50K Generalization toolbox is used through Workflow Manager to run all of the generalization models.  Additional tools in Production Mapping can even run these workflows automatically across many machines through a process we call Distributed Generalization Workflows.  To learn more about implementing Distributed Generalization Workflows, see the Getting Started with Distributed Generalization Workflows document in the </w:t>
+      </w:r>
+      <w:proofErr w:type="spellStart"/>
+      <w:r>
+        <w:t>WorkflowManager</w:t>
+      </w:r>
+      <w:proofErr w:type="spellEnd"/>
+      <w:r>
+        <w:t xml:space="preserve"> directory.</w:t>
+      </w:r>
+      <w:bookmarkStart w:id="5" w:name="_GoBack"/>
+      <w:bookmarkEnd w:id="5"/>
+    </w:p>
     <w:p/>
     <w:p>
       <w:pPr>
         <w:pStyle w:val="Heading2"/>
       </w:pPr>
-      <w:bookmarkStart w:id="5" w:name="_Toc427247573"/>
+      <w:bookmarkStart w:id="6" w:name="_Toc427247573"/>
       <w:r>
         <w:t>Tips and Tricks for Using the CTM 50K Generalization Models</w:t>
       </w:r>
-      <w:bookmarkEnd w:id="5"/>
+      <w:bookmarkEnd w:id="6"/>
     </w:p>
     <w:p>
       <w:pPr>
@@ -1725,7 +1819,6 @@
         </w:numPr>
       </w:pPr>
       <w:r>
-        <w:lastRenderedPageBreak/>
         <w:t xml:space="preserve">As part of the elevation generalization model, a raster is created from the existing contours and elevation points.  If you have a DEM for your data it is recommend that you use the DEM to </w:t>
       </w:r>
       <w:r>
@@ -3287,7 +3380,7 @@
 </file>
 
 <file path=customXml/itemProps1.xml><?xml version="1.0" encoding="utf-8"?>
-<ds:datastoreItem xmlns:ds="http://schemas.openxmlformats.org/officeDocument/2006/customXml" ds:itemID="{D3432ACC-E2B4-475D-8538-A4E8435F0F1B}">
+<ds:datastoreItem xmlns:ds="http://schemas.openxmlformats.org/officeDocument/2006/customXml" ds:itemID="{FFAFDB31-9931-4073-B332-23671ADC7296}">
   <ds:schemaRefs>
     <ds:schemaRef ds:uri="http://schemas.openxmlformats.org/officeDocument/2006/bibliography"/>
   </ds:schemaRefs>

</xml_diff>